<commit_message>
Update en toevoegen eerdere versies
</commit_message>
<xml_diff>
--- a/project voorstel.docx
+++ b/project voorstel.docx
@@ -32,7 +32,23 @@
     <w:p>
       <w:pPr>
         <w:pStyle w:val="Geenafstand"/>
-      </w:pPr>
+        <w:jc w:val="both"/>
+      </w:pPr>
+    </w:p>
+    <w:p>
+      <w:pPr>
+        <w:pStyle w:val="Geenafstand"/>
+        <w:jc w:val="both"/>
+        <w:rPr>
+          <w:b/>
+        </w:rPr>
+      </w:pPr>
+      <w:r>
+        <w:rPr>
+          <w:b/>
+        </w:rPr>
+        <w:t>Doelstelling</w:t>
+      </w:r>
     </w:p>
     <w:p>
       <w:pPr>
@@ -51,6 +67,21 @@
         <w:pStyle w:val="Geenafstand"/>
         <w:jc w:val="both"/>
       </w:pPr>
+    </w:p>
+    <w:p>
+      <w:pPr>
+        <w:pStyle w:val="Geenafstand"/>
+        <w:jc w:val="both"/>
+        <w:rPr>
+          <w:b/>
+        </w:rPr>
+      </w:pPr>
+      <w:r>
+        <w:rPr>
+          <w:b/>
+        </w:rPr>
+        <w:t>Omschrijving visualisatie</w:t>
+      </w:r>
     </w:p>
     <w:p>
       <w:pPr>
@@ -127,25 +158,37 @@
     <w:p>
       <w:pPr>
         <w:pStyle w:val="Geenafstand"/>
-      </w:pPr>
-      <w:r>
+        <w:rPr>
+          <w:sz w:val="20"/>
+          <w:szCs w:val="20"/>
+        </w:rPr>
+      </w:pPr>
+      <w:r>
+        <w:rPr>
+          <w:sz w:val="20"/>
+          <w:szCs w:val="20"/>
+        </w:rPr>
         <w:t>Figuur 1.</w:t>
       </w:r>
-    </w:p>
-    <w:p>
-      <w:pPr>
-        <w:pStyle w:val="Geenafstand"/>
-      </w:pPr>
-    </w:p>
-    <w:p>
-      <w:pPr>
-        <w:pStyle w:val="Geenafstand"/>
-        <w:jc w:val="both"/>
-      </w:pPr>
-      <w:r>
+      <w:r>
+        <w:rPr>
+          <w:sz w:val="20"/>
+          <w:szCs w:val="20"/>
+        </w:rPr>
+        <w:t xml:space="preserve"> </w:t>
+      </w:r>
+      <w:r>
+        <w:rPr>
+          <w:sz w:val="20"/>
+          <w:szCs w:val="20"/>
+        </w:rPr>
         <w:t xml:space="preserve">Als er op het WK-land Nederland (NED) wordt geklikt, wordt duidelijk dat er van de 23-koppige WK-selectie </w:t>
       </w:r>
       <w:r>
+        <w:rPr>
+          <w:sz w:val="20"/>
+          <w:szCs w:val="20"/>
+        </w:rPr>
         <w:t xml:space="preserve">er 6 spelers in Engelse competitie spelen (ENG), 3 in de Duitse (GER), 1 in de Italiaanse (ITA), 10 in de Nederlandse (NED), 2 in de Turkse (TUR) en 1 in de Oekraïense (UKR). </w:t>
       </w:r>
     </w:p>
@@ -160,44 +203,39 @@
         <w:pStyle w:val="Geenafstand"/>
         <w:jc w:val="both"/>
       </w:pPr>
-      <w:r>
+    </w:p>
+    <w:p>
+      <w:pPr>
+        <w:pStyle w:val="Geenafstand"/>
+        <w:jc w:val="both"/>
+        <w:rPr>
+          <w:b/>
+        </w:rPr>
+      </w:pPr>
+      <w:r>
+        <w:rPr>
+          <w:b/>
+        </w:rPr>
         <w:lastRenderedPageBreak/>
+        <w:t>De data</w:t>
+      </w:r>
+    </w:p>
+    <w:p>
+      <w:pPr>
+        <w:pStyle w:val="Geenafstand"/>
+        <w:jc w:val="both"/>
+      </w:pPr>
+      <w:r>
         <w:t>De data is afkomstig van de officiële website van de FIFA (</w:t>
       </w:r>
-      <w:proofErr w:type="spellStart"/>
-      <w:r>
-        <w:t>Fédération</w:t>
-      </w:r>
-      <w:proofErr w:type="spellEnd"/>
-      <w:r>
-        <w:t xml:space="preserve"> Internationale de Football </w:t>
-      </w:r>
-      <w:proofErr w:type="spellStart"/>
-      <w:r>
-        <w:t>Association</w:t>
-      </w:r>
-      <w:proofErr w:type="spellEnd"/>
-      <w:r>
-        <w:t xml:space="preserve">). Via deze website is het mogelijk om alle spelersprofielen te </w:t>
-      </w:r>
-      <w:proofErr w:type="spellStart"/>
-      <w:r>
-        <w:t>scrapen</w:t>
-      </w:r>
-      <w:proofErr w:type="spellEnd"/>
-      <w:r>
-        <w:t>. Een spelersprofiel bevat onder andere h</w:t>
-      </w:r>
-      <w:r>
-        <w:t xml:space="preserve">et WK-land waarvoor hij speelt, de club waarvoor hij speelt en de afkorting van het land van de betreffende competitie. Als de gehele dataset met spelersprofielen is </w:t>
-      </w:r>
-      <w:proofErr w:type="spellStart"/>
-      <w:r>
-        <w:t>gescrapt</w:t>
-      </w:r>
-      <w:proofErr w:type="spellEnd"/>
-      <w:r>
-        <w:t xml:space="preserve">, kunnen die afkortingen worden omgezet in landsnamen middels een beschikbaar afkortinglijstje op Wikipedia. </w:t>
+      <w:r>
+        <w:t>Fédération Internationale de Football Association</w:t>
+      </w:r>
+      <w:r>
+        <w:t>). Via deze website is het mogelijk om alle spelersprofielen te scrapen. Een spelersprofiel bevat onder andere h</w:t>
+      </w:r>
+      <w:r>
+        <w:t xml:space="preserve">et WK-land waarvoor hij speelt, de club waarvoor hij speelt en de afkorting van het land van de betreffende competitie. Als de gehele dataset met spelersprofielen is gescrapt, kunnen die afkortingen worden omgezet in landsnamen middels een beschikbaar afkortinglijstje op Wikipedia. </w:t>
       </w:r>
       <w:r>
         <w:t>Via eenvoudige formules in Microsoft Excel is dit</w:t>
@@ -219,145 +257,158 @@
       <w:pPr>
         <w:pStyle w:val="Geenafstand"/>
         <w:jc w:val="both"/>
-      </w:pPr>
-      <w:r>
-        <w:t xml:space="preserve">Er kan een opsplitsing worden gemaakt in het </w:t>
-      </w:r>
-      <w:proofErr w:type="spellStart"/>
-      <w:r>
-        <w:t>scrapen</w:t>
-      </w:r>
-      <w:proofErr w:type="spellEnd"/>
-      <w:r>
-        <w:t xml:space="preserve"> van de data en visualiseren van de data. Bij het </w:t>
-      </w:r>
-      <w:proofErr w:type="spellStart"/>
-      <w:r>
-        <w:t>scrapen</w:t>
-      </w:r>
-      <w:proofErr w:type="spellEnd"/>
-      <w:r>
-        <w:t xml:space="preserve"> moet eerst van de “hoofdpagina” naar de pagina van een bepaald land worden gelinkt, om van daaruit door te linken naar de pagina van een betreffende speler. Van de pagina van een betreffende speler kunnen de juiste gege</w:t>
-      </w:r>
-      <w:r>
-        <w:t xml:space="preserve">vens worden </w:t>
-      </w:r>
-      <w:proofErr w:type="spellStart"/>
-      <w:r>
-        <w:t>gescrapt</w:t>
-      </w:r>
-      <w:proofErr w:type="spellEnd"/>
+        <w:rPr>
+          <w:b/>
+        </w:rPr>
+      </w:pPr>
+      <w:r>
+        <w:rPr>
+          <w:b/>
+        </w:rPr>
+        <w:t>Probleemontbinding</w:t>
+      </w:r>
+    </w:p>
+    <w:p>
+      <w:pPr>
+        <w:pStyle w:val="Geenafstand"/>
+        <w:jc w:val="both"/>
+      </w:pPr>
+      <w:r>
+        <w:t>Er kan een opsplitsing worden gemaakt in het scrapen van de data en visualiseren van de data. Bij het scrapen moet eerst van de “hoofdpagina” naar de pagina van een bepaald land worden gelinkt, om van daaruit door te linken naar de pagina van een betreffende speler. Van de pagina van een betreffende speler kunnen de juiste gege</w:t>
+      </w:r>
+      <w:r>
+        <w:t xml:space="preserve">vens worden gescrapt. </w:t>
+      </w:r>
+    </w:p>
+    <w:p>
+      <w:pPr>
+        <w:pStyle w:val="Geenafstand"/>
+        <w:jc w:val="both"/>
+      </w:pPr>
+      <w:r>
+        <w:t>De visualisatie kan worden onder</w:t>
+      </w:r>
+      <w:r>
+        <w:t>verdeeld in vier onderdelen</w:t>
+      </w:r>
+      <w:r>
+        <w:t>.</w:t>
+      </w:r>
+      <w:r>
+        <w:t xml:space="preserve"> De pagina zoals die getoond wordt als er nog geen interactie</w:t>
+      </w:r>
+      <w:r>
+        <w:t xml:space="preserve"> plaats heeft gevonden vormt </w:t>
+      </w:r>
+      <w:r>
+        <w:t xml:space="preserve">natuurlijk de basis. Daarnaast zijn </w:t>
+      </w:r>
+      <w:r>
+        <w:t xml:space="preserve">er drie verschillende soorten interacties. Het is mogelijk om van de WK-landen of competitielanden alleen een bepaald </w:t>
+      </w:r>
+      <w:r>
+        <w:t>continent te selecteren vanuit het menu</w:t>
+      </w:r>
+      <w:r>
+        <w:t>. Zodoende kan ingezien worden hoeveel spelers er van Zuid-Amerikaanse elftallen spelen in Europese competities en hoe deze verdeeld zijn. De tweede mogelijke interactie is het selecteren van een bepaald land, zoals in Figuur 1 duidelijk i</w:t>
+      </w:r>
+      <w:r>
+        <w:t xml:space="preserve">s gemaakt. De derde interactie is het selecteren van een spelersnaam. Als er een spelersnaam geselecteerd wordt, verschijnt er een soort toolbar met een het betreffende spelersprofiel. Er is bijvoorbeeld te zien bij welke club de speler </w:t>
+      </w:r>
+      <w:r>
+        <w:t>speelt,</w:t>
+      </w:r>
+      <w:r>
+        <w:t xml:space="preserve"> hoeveel interlands hij al achter zijn naam heeft staan en op welke positie de speler speelt.</w:t>
+      </w:r>
+    </w:p>
+    <w:p>
+      <w:pPr>
+        <w:pStyle w:val="Geenafstand"/>
+        <w:jc w:val="both"/>
+      </w:pPr>
+    </w:p>
+    <w:p>
+      <w:pPr>
+        <w:pStyle w:val="Geenafstand"/>
+        <w:jc w:val="both"/>
+        <w:rPr>
+          <w:b/>
+        </w:rPr>
+      </w:pPr>
+      <w:r>
+        <w:rPr>
+          <w:b/>
+        </w:rPr>
+        <w:t>Platform</w:t>
+      </w:r>
+    </w:p>
+    <w:p>
+      <w:pPr>
+        <w:pStyle w:val="Geenafstand"/>
+        <w:jc w:val="both"/>
+      </w:pPr>
+      <w:r>
+        <w:t>De visuali</w:t>
+      </w:r>
+      <w:r>
+        <w:t>satie wordt gemaakt met</w:t>
+      </w:r>
+      <w:r>
+        <w:t xml:space="preserve"> Javascript.</w:t>
+      </w:r>
+      <w:r>
+        <w:t xml:space="preserve"> Er is gretig gebruik gemaakt van de D3 library</w:t>
+      </w:r>
       <w:r>
         <w:t xml:space="preserve">. </w:t>
       </w:r>
-    </w:p>
-    <w:p>
-      <w:pPr>
-        <w:pStyle w:val="Geenafstand"/>
-        <w:jc w:val="both"/>
-      </w:pPr>
-      <w:r>
-        <w:t>De visualisatie kan worden onder</w:t>
-      </w:r>
-      <w:r>
-        <w:t>verdeeld in vier onderdelen</w:t>
-      </w:r>
-      <w:r>
-        <w:t>.</w:t>
-      </w:r>
-      <w:r>
-        <w:t xml:space="preserve"> De pagina zoals die getoond wordt als er nog geen interactie</w:t>
-      </w:r>
-      <w:r>
-        <w:t xml:space="preserve"> plaats heeft gevonden vormt </w:t>
-      </w:r>
-      <w:r>
-        <w:t xml:space="preserve">natuurlijk de basis. Daarnaast zijn </w:t>
-      </w:r>
-      <w:r>
-        <w:t xml:space="preserve">er drie verschillende soorten interacties. Het is mogelijk om van de WK-landen of competitielanden alleen een bepaald </w:t>
-      </w:r>
-      <w:r>
-        <w:t>continent te selecteren vanuit het menu</w:t>
-      </w:r>
-      <w:r>
-        <w:t>. Zodoende kan ingezien worden hoeveel spelers er van Zuid-Amerikaanse elftallen spelen in Europese competities en hoe deze verdeeld zijn. De tweede mogelijke interactie is het selecteren van een bepaald land, zoals in Figuur 1 duidelijk i</w:t>
-      </w:r>
-      <w:r>
-        <w:t xml:space="preserve">s gemaakt. De derde interactie is het selecteren van een spelersnaam. Als er een spelersnaam geselecteerd wordt, verschijnt er een soort </w:t>
-      </w:r>
-      <w:proofErr w:type="spellStart"/>
-      <w:r>
-        <w:t>toolbar</w:t>
-      </w:r>
-      <w:proofErr w:type="spellEnd"/>
-      <w:r>
-        <w:t xml:space="preserve"> met een het betreffende spelersprofiel. Er is bijvoorbeeld te zien bij welke club de speler </w:t>
-      </w:r>
-      <w:r>
-        <w:t>speelt,</w:t>
-      </w:r>
-      <w:r>
-        <w:t xml:space="preserve"> hoeveel interlands hij al achter zijn naam heeft staan en op welke positie de speler speelt.</w:t>
-      </w:r>
-    </w:p>
-    <w:p>
-      <w:pPr>
-        <w:pStyle w:val="Geenafstand"/>
-        <w:jc w:val="both"/>
-      </w:pPr>
-    </w:p>
-    <w:p>
-      <w:pPr>
-        <w:pStyle w:val="Geenafstand"/>
-        <w:jc w:val="both"/>
-      </w:pPr>
-      <w:r>
-        <w:t>De visualisatie wordt gemaakt in Javascript.</w:t>
-      </w:r>
-      <w:r>
-        <w:t xml:space="preserve"> Er is gretig gebruik gemaakt van de D3 </w:t>
-      </w:r>
-      <w:proofErr w:type="spellStart"/>
-      <w:r>
-        <w:t>library</w:t>
-      </w:r>
-      <w:proofErr w:type="spellEnd"/>
-      <w:r>
-        <w:t xml:space="preserve">. </w:t>
-      </w:r>
-      <w:r>
-        <w:t xml:space="preserve">De D3 </w:t>
-      </w:r>
-      <w:proofErr w:type="spellStart"/>
-      <w:r>
-        <w:t>library</w:t>
-      </w:r>
-      <w:proofErr w:type="spellEnd"/>
-      <w:r>
-        <w:t xml:space="preserve"> is zeer handig om DOM manipulaties uit te voeren.</w:t>
+      <w:r>
+        <w:t>De D3 library is zeer handig om DOM manipulaties uit te voeren.</w:t>
       </w:r>
       <w:r>
         <w:t xml:space="preserve"> Ook staan er zeer bruikbare voorbeelden op het web voor vrijwel iedere soort visualisatie.</w:t>
       </w:r>
-    </w:p>
-    <w:p>
-      <w:pPr>
-        <w:pStyle w:val="Geenafstand"/>
-      </w:pPr>
-    </w:p>
-    <w:p>
-      <w:pPr>
-        <w:pStyle w:val="Geenafstand"/>
-      </w:pPr>
-      <w:r>
-        <w:t xml:space="preserve">Er zijn geen problemen die op voorhand te definiëren zijn voor dit probleem. Met programmeren heb ik de ervaring dat problemen zich gewoon voordoen tijdens het proces. </w:t>
-      </w:r>
-    </w:p>
-    <w:p>
-      <w:pPr>
-        <w:pStyle w:val="Geenafstand"/>
-      </w:pPr>
+      <w:r>
+        <w:t xml:space="preserve"> In het geval van deze visualisatie is voornamelijk gebruik gemaakt van D3 om simpele objecten </w:t>
+      </w:r>
+      <w:r>
+        <w:t xml:space="preserve">als lijnen, rechthoeken en tekst </w:t>
+      </w:r>
+      <w:r>
+        <w:t xml:space="preserve">op het </w:t>
+      </w:r>
+      <w:r>
+        <w:t xml:space="preserve">svg </w:t>
+      </w:r>
+      <w:r>
+        <w:t>te plaatsen</w:t>
+      </w:r>
+      <w:r>
+        <w:t xml:space="preserve"> en van het svg te verwijderen. </w:t>
+      </w:r>
+      <w:r>
+        <w:t xml:space="preserve"> </w:t>
+      </w:r>
+    </w:p>
+    <w:p>
+      <w:pPr>
+        <w:pStyle w:val="Geenafstand"/>
+      </w:pPr>
+    </w:p>
+    <w:p>
+      <w:pPr>
+        <w:pStyle w:val="Geenafstand"/>
+        <w:rPr>
+          <w:b/>
+        </w:rPr>
+      </w:pPr>
+      <w:r>
+        <w:rPr>
+          <w:b/>
+        </w:rPr>
+        <w:t>Voorbeelden</w:t>
+      </w:r>
     </w:p>
     <w:p>
       <w:pPr>
@@ -415,9 +466,6 @@
     <w:p>
       <w:pPr>
         <w:pStyle w:val="Geenafstand"/>
-        <w:rPr>
-          <w:b/>
-        </w:rPr>
       </w:pPr>
       <w:r>
         <w:t>Bij dit voorbeeld is een interactie mogelijk waardoor ‘ingezoomd’ kan worden op een bepaald onderdeel, zodat de details daarvan beter zijn te bestuderen. De hoogtes van de bars geven bovendien een kwantiteit aan, terwijl de kleuren een onderscheid maken tussen</w:t>
@@ -475,11 +523,130 @@
       <w:pPr>
         <w:pStyle w:val="Geenafstand"/>
       </w:pPr>
-      <w:r>
-        <w:br w:type="column"/>
+    </w:p>
+    <w:p>
+      <w:pPr>
+        <w:pStyle w:val="Geenafstand"/>
+        <w:jc w:val="both"/>
+        <w:rPr>
+          <w:b/>
+        </w:rPr>
+      </w:pPr>
+      <w:r>
+        <w:rPr>
+          <w:b/>
+        </w:rPr>
+        <w:t>Minimum viable product</w:t>
+      </w:r>
+    </w:p>
+    <w:p>
+      <w:pPr>
+        <w:pStyle w:val="Geenafstand"/>
+        <w:jc w:val="both"/>
+      </w:pPr>
+      <w:r>
+        <w:lastRenderedPageBreak/>
+        <w:t>Het moet in de visualisatie mogelijk zijn om op een WK-land of competitieland te klikken, met als gevolg dat de staafdiagrammen aangepast worden, zodat de verdeling van spelers van het land waarop geklikt is zichtbaar wordt. Daarnaast moet het mogelijk zijn om continenten te selecteren voor zowel de WK-landen als de competitielanden. Zodoende kan inzichtelijk gemaakt hoe spelers uit bijvoorbeeld Zuid-Amerika over de Europese competities zijn verdeeld.</w:t>
+      </w:r>
+    </w:p>
+    <w:p>
+      <w:pPr>
+        <w:pStyle w:val="Geenafstand"/>
+        <w:jc w:val="both"/>
+      </w:pPr>
+    </w:p>
+    <w:p>
+      <w:pPr>
+        <w:pStyle w:val="Geenafstand"/>
+        <w:jc w:val="both"/>
+        <w:rPr>
+          <w:b/>
+        </w:rPr>
+      </w:pPr>
+      <w:r>
+        <w:rPr>
+          <w:b/>
+        </w:rPr>
+        <w:t>Optioneel</w:t>
+      </w:r>
+    </w:p>
+    <w:p>
+      <w:pPr>
+        <w:pStyle w:val="Geenafstand"/>
+        <w:jc w:val="both"/>
+      </w:pPr>
+      <w:r>
+        <w:t>Als er op een bepaald WK-land of competitieland geklikt is, zou het mogelijk moeten zijn de namen van de desbetreffende spelers in een lijst te tonen op het scherm. Als dit eenmaal mogelijk is, kan de stap worden gemaakt naar het tonen van een specifiekere spelerslijst. Indien op Nederland is geklikt aan de linkerkant (WK-land) zoals in Figuur 1, zouden dus de 23 spelersnamen moeten verschijnen van de Nederlandse WK-spelers. Een specifiekere lijst kan dan getoond worden als op Engeland (competitieland) geklikt wordt. De specifiekere lijst bestaat dan in dit geval uit de 6 Nederlandse WK-spelers die in de Engelse competitie spelen.</w:t>
+      </w:r>
+      <w:r>
+        <w:t xml:space="preserve"> </w:t>
+      </w:r>
+      <w:r>
+        <w:t>Als het tonen van spelerslijsten goed werkt, zou de stap kunnen worden gemaakt naar het tonen van spelersprofielen. Indien er op een bepaalde spelersnaam geklikt wordt, zou dan het betreffende spelersprofiel in een kader moeten worden getoond.</w:t>
+      </w:r>
+    </w:p>
+    <w:p>
+      <w:pPr>
+        <w:pStyle w:val="Geenafstand"/>
+        <w:jc w:val="both"/>
+      </w:pPr>
+    </w:p>
+    <w:p>
+      <w:pPr>
+        <w:pStyle w:val="Geenafstand"/>
+        <w:jc w:val="both"/>
+      </w:pPr>
+    </w:p>
+    <w:p>
+      <w:pPr>
+        <w:pStyle w:val="Geenafstand"/>
+        <w:jc w:val="both"/>
+        <w:rPr>
+          <w:b/>
+        </w:rPr>
+      </w:pPr>
+      <w:r>
+        <w:rPr>
+          <w:b/>
+        </w:rPr>
+        <w:t>Structuur van de code</w:t>
+      </w:r>
+    </w:p>
+    <w:p>
+      <w:pPr>
+        <w:pStyle w:val="Geenafstand"/>
+        <w:jc w:val="both"/>
+      </w:pPr>
+      <w:r>
+        <w:t>De gescrapte data wordt vanuit een csv-bestand ingelezen in het bestand met de visualisatiecode. Dit wordt op een handige manier gedaan, zodat elke afzonderlijke regel makkelijk op te roepen is. De pagina die in eerste instantie wordt getoond komt tot stand doordat de hoofdfunctie wordt aangeroepen die de juiste objecten op het beeldscherm plaatst. De hoofdfunctie roept hulpfuncties aan, om de juiste datawaardes te verkrijgen waarop de visualisatie gebaseerd is. Daarna worden de twee belangrijkste hulpfuncties aangeroepen. Dit zijn namelijk de functies die de staafdiagrammen en bijbehorende objecten tonen aan de linker- en rechterkant van het scherm. De staafdiagrammen van de linker- en rechterkant zijn in gescheiden functies geplaatst. Aan sommige objecten die via deze twee hulpfuncties worden gemaakt (de bars), wordt de eigenschap toegekend dat deze aan te klikken zijn. Als zo’n object wordt aangeklikt, wordt via if-statements bepaald welke objecten verwijdert moeten worden en welke objecten via functieaanroepen getoond moeten worden.  Omdat aan objecten bepaalde classes worden toegekend, kan er via eenvoudige regels code worden aangegeven welke objecten van het scherm verwijdert dienen te worden. Bovenstaande manier kan ervoor zorgen dat de visualisatie zoals in Figuur 1 kan worden bereikt nadat het WK-land Nederland is aangeklikt. Ook de spelersnamen kunnen worden getoond via deze structuur.</w:t>
+      </w:r>
+      <w:r>
+        <w:t xml:space="preserve"> </w:t>
       </w:r>
       <w:bookmarkStart w:id="0" w:name="_GoBack"/>
       <w:bookmarkEnd w:id="0"/>
+      <w:r>
+        <w:t xml:space="preserve">Het selecteren van een bepaald continent voor de WK-landen of competitielanden gebeurt op een andere manier. De continenten zijn via checkboxen die bovenin het scherm te zien zijn te selecteren. Er is voor gezorgd dat de hoofdfunctie wordt aangeroepen als een ander continent geselecteerd wordt. Uiteraard wordt de hoofdfunctie aangeroepen met als inputvariabelen de continenten die op dat moment geselecteerd zijn. Alle objecten op het svg worden hierdoor verwijdert en nieuwe objecten worden geplaatst. </w:t>
+      </w:r>
+    </w:p>
+    <w:p>
+      <w:pPr>
+        <w:pStyle w:val="Geenafstand"/>
+        <w:ind w:firstLine="708"/>
+      </w:pPr>
+    </w:p>
+    <w:p>
+      <w:pPr>
+        <w:pStyle w:val="Geenafstand"/>
+      </w:pPr>
+    </w:p>
+    <w:p>
+      <w:pPr>
+        <w:pStyle w:val="Geenafstand"/>
+      </w:pPr>
+      <w:r>
+        <w:br w:type="column"/>
+      </w:r>
       <w:r>
         <w:rPr>
           <w:b/>
@@ -519,7 +686,7 @@
           <w:lang w:eastAsia="nl-NL"/>
         </w:rPr>
         <w:drawing>
-          <wp:inline distT="0" distB="0" distL="0" distR="0">
+          <wp:inline distT="0" distB="0" distL="0" distR="0" wp14:anchorId="37550501" wp14:editId="53ADBC5F">
             <wp:extent cx="5760720" cy="5760720"/>
             <wp:effectExtent l="0" t="0" r="0" b="0"/>
             <wp:docPr id="2" name="Afbeelding 2"/>
@@ -560,6 +727,14 @@
           </wp:inline>
         </w:drawing>
       </w:r>
+    </w:p>
+    <w:p>
+      <w:pPr>
+        <w:pStyle w:val="Geenafstand"/>
+        <w:rPr>
+          <w:b/>
+        </w:rPr>
+      </w:pPr>
     </w:p>
     <w:sectPr>
       <w:pgSz w:w="11906" w:h="16838"/>

</xml_diff>